<commit_message>
Documents -- Work Schedule
Updated Work Schedule
</commit_message>
<xml_diff>
--- a/Documents/Tentative Schedule of Work Items (up to Spring Break).docx
+++ b/Documents/Tentative Schedule of Work Items (up to Spring Break).docx
@@ -57,7 +57,7 @@
         </w:numPr>
       </w:pPr>
       <w:r>
-        <w:t>Tuesday, March 10</w:t>
+        <w:t>Tuesday, March 11</w:t>
       </w:r>
       <w:r>
         <w:rPr>
@@ -96,274 +96,274 @@
         </w:numPr>
       </w:pPr>
       <w:r>
-        <w:t>Begin data flow model for all components (UI and backend)</w:t>
-      </w:r>
-    </w:p>
-    <w:p>
-      <w:pPr>
-        <w:pStyle w:val="ListParagraph"/>
-        <w:numPr>
-          <w:ilvl w:val="1"/>
-          <w:numId w:val="1"/>
-        </w:numPr>
-      </w:pPr>
-      <w:r>
-        <w:t>SQA present coding standards to the team</w:t>
-      </w:r>
-    </w:p>
-    <w:p/>
-    <w:p>
-      <w:pPr>
-        <w:pStyle w:val="ListParagraph"/>
-        <w:numPr>
-          <w:ilvl w:val="0"/>
-          <w:numId w:val="1"/>
-        </w:numPr>
-      </w:pPr>
-      <w:r>
-        <w:t>Thursday, March 13</w:t>
-      </w:r>
-      <w:r>
-        <w:rPr>
-          <w:vertAlign w:val="superscript"/>
-        </w:rPr>
-        <w:t>th</w:t>
-      </w:r>
-      <w:r>
-        <w:t xml:space="preserve"> – 3:30pm (~2.5 hours)</w:t>
-      </w:r>
-    </w:p>
-    <w:p>
-      <w:pPr>
-        <w:pStyle w:val="ListParagraph"/>
-        <w:numPr>
-          <w:ilvl w:val="1"/>
-          <w:numId w:val="1"/>
-        </w:numPr>
-      </w:pPr>
-      <w:r>
-        <w:t>If data flow model not complete, finish</w:t>
-      </w:r>
-    </w:p>
-    <w:p>
-      <w:pPr>
-        <w:pStyle w:val="ListParagraph"/>
-        <w:numPr>
-          <w:ilvl w:val="1"/>
-          <w:numId w:val="1"/>
-        </w:numPr>
-      </w:pPr>
-      <w:r>
-        <w:t>Continue</w:t>
-      </w:r>
-      <w:r>
-        <w:t xml:space="preserve"> refinement of Memory and Registers design</w:t>
-      </w:r>
-    </w:p>
-    <w:p>
-      <w:pPr>
-        <w:pStyle w:val="ListParagraph"/>
-        <w:numPr>
-          <w:ilvl w:val="1"/>
-          <w:numId w:val="1"/>
-        </w:numPr>
-      </w:pPr>
-      <w:r>
-        <w:t>If Memory and Registers completed, begin refinement of Library and Definitions</w:t>
-      </w:r>
-    </w:p>
-    <w:p/>
-    <w:p>
-      <w:pPr>
-        <w:pStyle w:val="ListParagraph"/>
-        <w:numPr>
-          <w:ilvl w:val="0"/>
-          <w:numId w:val="1"/>
-        </w:numPr>
-      </w:pPr>
-      <w:r>
-        <w:t>Friday, March 14</w:t>
-      </w:r>
-      <w:r>
-        <w:rPr>
-          <w:vertAlign w:val="superscript"/>
-        </w:rPr>
-        <w:t>th</w:t>
-      </w:r>
-      <w:r>
-        <w:t xml:space="preserve"> – 6:00pm (~3 hours)</w:t>
-      </w:r>
-    </w:p>
-    <w:p>
-      <w:pPr>
-        <w:pStyle w:val="ListParagraph"/>
-        <w:numPr>
-          <w:ilvl w:val="1"/>
-          <w:numId w:val="1"/>
-        </w:numPr>
-      </w:pPr>
-      <w:r>
-        <w:t>If refinement of Library and Definitions not complete, finish</w:t>
-      </w:r>
-    </w:p>
-    <w:p>
-      <w:pPr>
-        <w:pStyle w:val="ListParagraph"/>
-        <w:numPr>
-          <w:ilvl w:val="1"/>
-          <w:numId w:val="1"/>
-        </w:numPr>
-      </w:pPr>
-      <w:r>
-        <w:t>Refine Error Detection design</w:t>
-      </w:r>
-    </w:p>
-    <w:p>
-      <w:pPr>
-        <w:pStyle w:val="ListParagraph"/>
-        <w:numPr>
-          <w:ilvl w:val="1"/>
-          <w:numId w:val="1"/>
-        </w:numPr>
-      </w:pPr>
-      <w:r>
-        <w:t>Refine Simulator design</w:t>
-      </w:r>
-    </w:p>
-    <w:p>
-      <w:pPr>
-        <w:pStyle w:val="ListParagraph"/>
-        <w:numPr>
-          <w:ilvl w:val="1"/>
-          <w:numId w:val="1"/>
-        </w:numPr>
-      </w:pPr>
-      <w:r>
-        <w:t>Refine Assembler design</w:t>
-      </w:r>
-    </w:p>
-    <w:p/>
-    <w:p>
-      <w:pPr>
-        <w:pStyle w:val="ListParagraph"/>
-        <w:numPr>
-          <w:ilvl w:val="0"/>
-          <w:numId w:val="1"/>
-        </w:numPr>
-      </w:pPr>
-      <w:r>
-        <w:rPr>
-          <w:i/>
-        </w:rPr>
-        <w:t>&lt;Next meeting date</w:t>
-      </w:r>
-      <w:r>
-        <w:rPr>
-          <w:i/>
-        </w:rPr>
-        <w:t xml:space="preserve"> TBD</w:t>
-      </w:r>
-      <w:r>
-        <w:rPr>
-          <w:i/>
-        </w:rPr>
-        <w:t>&gt;</w:t>
-      </w:r>
-    </w:p>
-    <w:p>
-      <w:pPr>
-        <w:pStyle w:val="ListParagraph"/>
-        <w:numPr>
-          <w:ilvl w:val="1"/>
-          <w:numId w:val="1"/>
-        </w:numPr>
-      </w:pPr>
-      <w:r>
-        <w:t>Begin pseudocode for Memory and Register operations</w:t>
-      </w:r>
-    </w:p>
-    <w:p>
-      <w:pPr>
-        <w:pStyle w:val="ListParagraph"/>
-        <w:numPr>
-          <w:ilvl w:val="1"/>
-          <w:numId w:val="1"/>
-        </w:numPr>
-      </w:pPr>
-      <w:r>
-        <w:t>Begin pseudocode for Library and Definitions</w:t>
-      </w:r>
-      <w:r>
-        <w:t xml:space="preserve"> </w:t>
-      </w:r>
-    </w:p>
-    <w:p>
-      <w:pPr>
-        <w:pStyle w:val="ListParagraph"/>
-        <w:numPr>
-          <w:ilvl w:val="2"/>
-          <w:numId w:val="1"/>
-        </w:numPr>
-      </w:pPr>
-      <w:r>
-        <w:t>If needed, push to next meeting</w:t>
-      </w:r>
-    </w:p>
-    <w:p/>
-    <w:p>
-      <w:pPr>
-        <w:pStyle w:val="ListParagraph"/>
-        <w:numPr>
-          <w:ilvl w:val="0"/>
-          <w:numId w:val="1"/>
-        </w:numPr>
-      </w:pPr>
-      <w:r>
-        <w:rPr>
-          <w:i/>
-        </w:rPr>
-        <w:t>&lt;Next meeting date</w:t>
-      </w:r>
-      <w:r>
-        <w:rPr>
-          <w:i/>
-        </w:rPr>
-        <w:t xml:space="preserve"> TBD</w:t>
-      </w:r>
-      <w:r>
-        <w:rPr>
-          <w:i/>
-        </w:rPr>
-        <w:t>&gt;</w:t>
-      </w:r>
-    </w:p>
-    <w:p>
-      <w:pPr>
-        <w:pStyle w:val="ListParagraph"/>
-        <w:numPr>
-          <w:ilvl w:val="1"/>
-          <w:numId w:val="1"/>
-        </w:numPr>
-      </w:pPr>
-      <w:r>
-        <w:t>Continue working pseudocode for Memory and Register operations</w:t>
-      </w:r>
-    </w:p>
-    <w:p>
-      <w:pPr>
-        <w:pStyle w:val="ListParagraph"/>
-        <w:numPr>
-          <w:ilvl w:val="1"/>
-          <w:numId w:val="1"/>
-        </w:numPr>
-      </w:pPr>
-      <w:r>
-        <w:t>Continue working on pseu</w:t>
+        <w:t xml:space="preserve">Begin data flow model for all components </w:t>
       </w:r>
       <w:bookmarkStart w:id="0" w:name="_GoBack"/>
       <w:bookmarkEnd w:id="0"/>
       <w:r>
-        <w:t>docode for Library and Definitions</w:t>
+        <w:t>(UI and backend)</w:t>
+      </w:r>
+    </w:p>
+    <w:p>
+      <w:pPr>
+        <w:pStyle w:val="ListParagraph"/>
+        <w:numPr>
+          <w:ilvl w:val="1"/>
+          <w:numId w:val="1"/>
+        </w:numPr>
+      </w:pPr>
+      <w:r>
+        <w:t>SQA present coding standards to the team</w:t>
+      </w:r>
+    </w:p>
+    <w:p/>
+    <w:p>
+      <w:pPr>
+        <w:pStyle w:val="ListParagraph"/>
+        <w:numPr>
+          <w:ilvl w:val="0"/>
+          <w:numId w:val="1"/>
+        </w:numPr>
+      </w:pPr>
+      <w:r>
+        <w:t>Thursday, March 13</w:t>
+      </w:r>
+      <w:r>
+        <w:rPr>
+          <w:vertAlign w:val="superscript"/>
+        </w:rPr>
+        <w:t>th</w:t>
+      </w:r>
+      <w:r>
+        <w:t xml:space="preserve"> – 3:30pm (~2.5 hours)</w:t>
+      </w:r>
+    </w:p>
+    <w:p>
+      <w:pPr>
+        <w:pStyle w:val="ListParagraph"/>
+        <w:numPr>
+          <w:ilvl w:val="1"/>
+          <w:numId w:val="1"/>
+        </w:numPr>
+      </w:pPr>
+      <w:r>
+        <w:t>If data flow model not complete, finish</w:t>
+      </w:r>
+    </w:p>
+    <w:p>
+      <w:pPr>
+        <w:pStyle w:val="ListParagraph"/>
+        <w:numPr>
+          <w:ilvl w:val="1"/>
+          <w:numId w:val="1"/>
+        </w:numPr>
+      </w:pPr>
+      <w:r>
+        <w:t>Continue</w:t>
+      </w:r>
+      <w:r>
+        <w:t xml:space="preserve"> refinement of Memory and Registers design</w:t>
+      </w:r>
+    </w:p>
+    <w:p>
+      <w:pPr>
+        <w:pStyle w:val="ListParagraph"/>
+        <w:numPr>
+          <w:ilvl w:val="1"/>
+          <w:numId w:val="1"/>
+        </w:numPr>
+      </w:pPr>
+      <w:r>
+        <w:t>If Memory and Registers completed, begin refinement of Library and Definitions</w:t>
+      </w:r>
+    </w:p>
+    <w:p/>
+    <w:p>
+      <w:pPr>
+        <w:pStyle w:val="ListParagraph"/>
+        <w:numPr>
+          <w:ilvl w:val="0"/>
+          <w:numId w:val="1"/>
+        </w:numPr>
+      </w:pPr>
+      <w:r>
+        <w:t>Friday, March 14</w:t>
+      </w:r>
+      <w:r>
+        <w:rPr>
+          <w:vertAlign w:val="superscript"/>
+        </w:rPr>
+        <w:t>th</w:t>
+      </w:r>
+      <w:r>
+        <w:t xml:space="preserve"> – 6:00pm (~3 hours)</w:t>
+      </w:r>
+    </w:p>
+    <w:p>
+      <w:pPr>
+        <w:pStyle w:val="ListParagraph"/>
+        <w:numPr>
+          <w:ilvl w:val="1"/>
+          <w:numId w:val="1"/>
+        </w:numPr>
+      </w:pPr>
+      <w:r>
+        <w:t>If refinement of Library and Definitions not complete, finish</w:t>
+      </w:r>
+    </w:p>
+    <w:p>
+      <w:pPr>
+        <w:pStyle w:val="ListParagraph"/>
+        <w:numPr>
+          <w:ilvl w:val="1"/>
+          <w:numId w:val="1"/>
+        </w:numPr>
+      </w:pPr>
+      <w:r>
+        <w:t>Refine Error Detection design</w:t>
+      </w:r>
+    </w:p>
+    <w:p>
+      <w:pPr>
+        <w:pStyle w:val="ListParagraph"/>
+        <w:numPr>
+          <w:ilvl w:val="1"/>
+          <w:numId w:val="1"/>
+        </w:numPr>
+      </w:pPr>
+      <w:r>
+        <w:t>Refine Simulator design</w:t>
+      </w:r>
+    </w:p>
+    <w:p>
+      <w:pPr>
+        <w:pStyle w:val="ListParagraph"/>
+        <w:numPr>
+          <w:ilvl w:val="1"/>
+          <w:numId w:val="1"/>
+        </w:numPr>
+      </w:pPr>
+      <w:r>
+        <w:t>Refine Assembler design</w:t>
+      </w:r>
+    </w:p>
+    <w:p/>
+    <w:p>
+      <w:pPr>
+        <w:pStyle w:val="ListParagraph"/>
+        <w:numPr>
+          <w:ilvl w:val="0"/>
+          <w:numId w:val="1"/>
+        </w:numPr>
+      </w:pPr>
+      <w:r>
+        <w:rPr>
+          <w:i/>
+        </w:rPr>
+        <w:t>&lt;Next meeting date</w:t>
+      </w:r>
+      <w:r>
+        <w:rPr>
+          <w:i/>
+        </w:rPr>
+        <w:t xml:space="preserve"> TBD</w:t>
+      </w:r>
+      <w:r>
+        <w:rPr>
+          <w:i/>
+        </w:rPr>
+        <w:t>&gt;</w:t>
+      </w:r>
+    </w:p>
+    <w:p>
+      <w:pPr>
+        <w:pStyle w:val="ListParagraph"/>
+        <w:numPr>
+          <w:ilvl w:val="1"/>
+          <w:numId w:val="1"/>
+        </w:numPr>
+      </w:pPr>
+      <w:r>
+        <w:t>Begin pseudocode for Memory and Register operations</w:t>
+      </w:r>
+    </w:p>
+    <w:p>
+      <w:pPr>
+        <w:pStyle w:val="ListParagraph"/>
+        <w:numPr>
+          <w:ilvl w:val="1"/>
+          <w:numId w:val="1"/>
+        </w:numPr>
+      </w:pPr>
+      <w:r>
+        <w:t>Begin pseudocode for Library and Definitions</w:t>
+      </w:r>
+      <w:r>
+        <w:t xml:space="preserve"> </w:t>
+      </w:r>
+    </w:p>
+    <w:p>
+      <w:pPr>
+        <w:pStyle w:val="ListParagraph"/>
+        <w:numPr>
+          <w:ilvl w:val="2"/>
+          <w:numId w:val="1"/>
+        </w:numPr>
+      </w:pPr>
+      <w:r>
+        <w:t>If needed, push to next meeting</w:t>
+      </w:r>
+    </w:p>
+    <w:p/>
+    <w:p>
+      <w:pPr>
+        <w:pStyle w:val="ListParagraph"/>
+        <w:numPr>
+          <w:ilvl w:val="0"/>
+          <w:numId w:val="1"/>
+        </w:numPr>
+      </w:pPr>
+      <w:r>
+        <w:rPr>
+          <w:i/>
+        </w:rPr>
+        <w:t>&lt;Next meeting date</w:t>
+      </w:r>
+      <w:r>
+        <w:rPr>
+          <w:i/>
+        </w:rPr>
+        <w:t xml:space="preserve"> TBD</w:t>
+      </w:r>
+      <w:r>
+        <w:rPr>
+          <w:i/>
+        </w:rPr>
+        <w:t>&gt;</w:t>
+      </w:r>
+    </w:p>
+    <w:p>
+      <w:pPr>
+        <w:pStyle w:val="ListParagraph"/>
+        <w:numPr>
+          <w:ilvl w:val="1"/>
+          <w:numId w:val="1"/>
+        </w:numPr>
+      </w:pPr>
+      <w:r>
+        <w:t>Continue working pseudocode for Memory and Register operations</w:t>
+      </w:r>
+    </w:p>
+    <w:p>
+      <w:pPr>
+        <w:pStyle w:val="ListParagraph"/>
+        <w:numPr>
+          <w:ilvl w:val="1"/>
+          <w:numId w:val="1"/>
+        </w:numPr>
+      </w:pPr>
+      <w:r>
+        <w:t>Continue working on pseudocode for Library and Definitions</w:t>
       </w:r>
     </w:p>
     <w:p>

</xml_diff>